<commit_message>
Add Tasks from 68 to 77
</commit_message>
<xml_diff>
--- a/Tasks.docx
+++ b/Tasks.docx
@@ -16910,6 +16910,171 @@
         <w:t>Task67: Write a program to round numbers without using round built in functions.</w:t>
       </w:r>
     </w:p>
+    <w:p>
+      <w:r>
+        <w:t xml:space="preserve">Task68: Write a program to validate the entered number, if it is not a number, the program will print ‘this is not a number, please enter correct number’ and keep validating until the user enters the correct number. Correct number means int or float, not alphabets or symbols. </w:t>
+      </w:r>
+    </w:p>
+    <w:p>
+      <w:pPr>
+        <w:pBdr>
+          <w:top w:val="single" w:sz="6" w:space="1" w:color="auto"/>
+          <w:bottom w:val="single" w:sz="6" w:space="1" w:color="auto"/>
+        </w:pBdr>
+      </w:pPr>
+      <w:r>
+        <w:t>Task69: Write a program to read the content from file1, remove symbols (#, &amp;</w:t>
+      </w:r>
+      <w:proofErr w:type="gramStart"/>
+      <w:r>
+        <w:t>, .</w:t>
+      </w:r>
+      <w:proofErr w:type="gramEnd"/>
+      <w:r>
+        <w:t xml:space="preserve">, ! and %) and </w:t>
+      </w:r>
+      <w:r>
+        <w:t>leading and trailing whitespace</w:t>
+      </w:r>
+      <w:r>
+        <w:t>, and replace all empty lines with dash lines “…” . then convert it into capital letters and write it to file2.txt.</w:t>
+      </w:r>
+    </w:p>
+    <w:p>
+      <w:pPr>
+        <w:pBdr>
+          <w:bottom w:val="single" w:sz="6" w:space="1" w:color="auto"/>
+          <w:between w:val="single" w:sz="6" w:space="1" w:color="auto"/>
+        </w:pBdr>
+      </w:pPr>
+      <w:r>
+        <w:t xml:space="preserve">Task70: Write a program to fill a </w:t>
+      </w:r>
+      <w:proofErr w:type="spellStart"/>
+      <w:r>
+        <w:t>nxn</w:t>
+      </w:r>
+      <w:proofErr w:type="spellEnd"/>
+      <w:r>
+        <w:t xml:space="preserve"> array with random numbers from 1 to 100 (you can allow the user to choose between filling randomly </w:t>
+      </w:r>
+      <w:proofErr w:type="gramStart"/>
+      <w:r>
+        <w:t>or  with</w:t>
+      </w:r>
+      <w:proofErr w:type="gramEnd"/>
+      <w:r>
+        <w:t xml:space="preserve"> ordered numbers as well). Then calculate the sum of each row and column and </w:t>
+      </w:r>
+      <w:proofErr w:type="gramStart"/>
+      <w:r>
+        <w:t>store  them</w:t>
+      </w:r>
+      <w:proofErr w:type="gramEnd"/>
+      <w:r>
+        <w:t xml:space="preserve"> in </w:t>
+      </w:r>
+      <w:proofErr w:type="gramStart"/>
+      <w:r>
+        <w:t>separated</w:t>
+      </w:r>
+      <w:proofErr w:type="gramEnd"/>
+      <w:r>
+        <w:t xml:space="preserve"> one-dimensional arrays.</w:t>
+      </w:r>
+    </w:p>
+    <w:p>
+      <w:pPr>
+        <w:pBdr>
+          <w:bottom w:val="single" w:sz="6" w:space="1" w:color="auto"/>
+          <w:between w:val="single" w:sz="6" w:space="1" w:color="auto"/>
+        </w:pBdr>
+      </w:pPr>
+      <w:r>
+        <w:t xml:space="preserve">Task71: Write a program to check if the type of matrix- either identity, scalar, </w:t>
+      </w:r>
+      <w:proofErr w:type="gramStart"/>
+      <w:r>
+        <w:t>diagonal  or</w:t>
+      </w:r>
+      <w:proofErr w:type="gramEnd"/>
+      <w:r>
+        <w:t xml:space="preserve"> sparse matrix.</w:t>
+      </w:r>
+    </w:p>
+    <w:p>
+      <w:pPr>
+        <w:pBdr>
+          <w:bottom w:val="single" w:sz="6" w:space="1" w:color="auto"/>
+          <w:between w:val="single" w:sz="6" w:space="1" w:color="auto"/>
+        </w:pBdr>
+      </w:pPr>
+      <w:r>
+        <w:t xml:space="preserve">Task72: Write a program to generate Fibonacci series. 1,1,2,3,5,8,13,21, </w:t>
+      </w:r>
+      <w:proofErr w:type="gramStart"/>
+      <w:r>
+        <w:t>34,…</w:t>
+      </w:r>
+      <w:proofErr w:type="gramEnd"/>
+      <w:r>
+        <w:t xml:space="preserve"> n.</w:t>
+      </w:r>
+    </w:p>
+    <w:p>
+      <w:pPr>
+        <w:pBdr>
+          <w:bottom w:val="single" w:sz="6" w:space="1" w:color="auto"/>
+          <w:between w:val="single" w:sz="6" w:space="1" w:color="auto"/>
+        </w:pBdr>
+      </w:pPr>
+      <w:r>
+        <w:lastRenderedPageBreak/>
+        <w:t>Task73: Write a program to print the first letter of each word from a string. Can you add a choice if the user would like to print the letters as abbreviation or not (Abbreviation: United states of America = U.S.A)</w:t>
+      </w:r>
+    </w:p>
+    <w:p>
+      <w:pPr>
+        <w:pBdr>
+          <w:bottom w:val="single" w:sz="6" w:space="1" w:color="auto"/>
+          <w:between w:val="single" w:sz="6" w:space="1" w:color="auto"/>
+        </w:pBdr>
+      </w:pPr>
+      <w:r>
+        <w:t>Task74: Write a program to count the number of words, letters, capital letters, small letters, punctuation, and spaces in the entered sting.</w:t>
+      </w:r>
+    </w:p>
+    <w:p>
+      <w:pPr>
+        <w:pBdr>
+          <w:bottom w:val="single" w:sz="6" w:space="1" w:color="auto"/>
+          <w:between w:val="single" w:sz="6" w:space="1" w:color="auto"/>
+        </w:pBdr>
+      </w:pPr>
+      <w:r>
+        <w:t>Task75: Write a program to find the client by account number and print the name on the screen, delete account by client number, and add account (name and client number).</w:t>
+      </w:r>
+    </w:p>
+    <w:p>
+      <w:pPr>
+        <w:pBdr>
+          <w:bottom w:val="single" w:sz="6" w:space="1" w:color="auto"/>
+          <w:between w:val="single" w:sz="6" w:space="1" w:color="auto"/>
+        </w:pBdr>
+      </w:pPr>
+      <w:r>
+        <w:t xml:space="preserve">Task76: Write a program to do the same tasks of </w:t>
+      </w:r>
+      <w:proofErr w:type="gramStart"/>
+      <w:r>
+        <w:t>the task75</w:t>
+      </w:r>
+      <w:proofErr w:type="gramEnd"/>
+      <w:r>
+        <w:t xml:space="preserve"> above but each client record includes more detailed information such as account number, name, pin-code, balance.</w:t>
+      </w:r>
+    </w:p>
+    <w:p/>
     <w:p>
       <w:pPr>
         <w:rPr>

</xml_diff>